<commit_message>
Added Project Final Submission Requirements, Project Proposal, Schedule and SRS documents for perusal
</commit_message>
<xml_diff>
--- a/Class Notes/Schedule.docx
+++ b/Class Notes/Schedule.docx
@@ -163,7 +163,38 @@
         <w:rPr>
           <w:lang w:val="en-US"/>
         </w:rPr>
-        <w:t xml:space="preserve"> - UML</w:t>
+        <w:t xml:space="preserve"> </w:t>
+      </w:r>
+      <w:r>
+        <w:rPr>
+          <w:lang w:val="en-US"/>
+        </w:rPr>
+        <w:t>–</w:t>
+      </w:r>
+      <w:r>
+        <w:rPr>
+          <w:lang w:val="en-US"/>
+        </w:rPr>
+        <w:t xml:space="preserve"> UML</w:t>
+      </w:r>
+      <w:r>
+        <w:rPr>
+          <w:lang w:val="en-US"/>
+        </w:rPr>
+        <w:t xml:space="preserve"> – 10</w:t>
+      </w:r>
+      <w:r>
+        <w:rPr>
+          <w:vertAlign w:val="superscript"/>
+          <w:lang w:val="en-US"/>
+        </w:rPr>
+        <w:t>th</w:t>
+      </w:r>
+      <w:r>
+        <w:rPr>
+          <w:lang w:val="en-US"/>
+        </w:rPr>
+        <w:t xml:space="preserve"> October 2016</w:t>
       </w:r>
     </w:p>
     <w:p>
@@ -183,8 +214,32 @@
         </w:rPr>
         <w:t>Use Case Diagram</w:t>
       </w:r>
-      <w:bookmarkStart w:id="0" w:name="_GoBack"/>
-      <w:bookmarkEnd w:id="0"/>
+      <w:r>
+        <w:rPr>
+          <w:lang w:val="en-US"/>
+        </w:rPr>
+        <w:t xml:space="preserve"> – 17</w:t>
+      </w:r>
+      <w:r>
+        <w:rPr>
+          <w:vertAlign w:val="superscript"/>
+          <w:lang w:val="en-US"/>
+        </w:rPr>
+        <w:t>t</w:t>
+      </w:r>
+      <w:r>
+        <w:rPr>
+          <w:vertAlign w:val="superscript"/>
+          <w:lang w:val="en-US"/>
+        </w:rPr>
+        <w:t xml:space="preserve">h </w:t>
+      </w:r>
+      <w:r>
+        <w:rPr>
+          <w:lang w:val="en-US"/>
+        </w:rPr>
+        <w:t>October 2016</w:t>
+      </w:r>
     </w:p>
     <w:p>
       <w:pPr>
@@ -203,6 +258,25 @@
         </w:rPr>
         <w:t>Use Case Description</w:t>
       </w:r>
+      <w:r>
+        <w:rPr>
+          <w:lang w:val="en-US"/>
+        </w:rPr>
+        <w:t xml:space="preserve"> – 24</w:t>
+      </w:r>
+      <w:r>
+        <w:rPr>
+          <w:vertAlign w:val="superscript"/>
+          <w:lang w:val="en-US"/>
+        </w:rPr>
+        <w:t>th</w:t>
+      </w:r>
+      <w:r>
+        <w:rPr>
+          <w:lang w:val="en-US"/>
+        </w:rPr>
+        <w:t xml:space="preserve"> October 2016</w:t>
+      </w:r>
     </w:p>
     <w:p>
       <w:pPr>
@@ -221,6 +295,25 @@
         </w:rPr>
         <w:t>Database Design</w:t>
       </w:r>
+      <w:r>
+        <w:rPr>
+          <w:lang w:val="en-US"/>
+        </w:rPr>
+        <w:t xml:space="preserve"> – 24</w:t>
+      </w:r>
+      <w:r>
+        <w:rPr>
+          <w:vertAlign w:val="superscript"/>
+          <w:lang w:val="en-US"/>
+        </w:rPr>
+        <w:t>th</w:t>
+      </w:r>
+      <w:r>
+        <w:rPr>
+          <w:lang w:val="en-US"/>
+        </w:rPr>
+        <w:t xml:space="preserve"> October 2016</w:t>
+      </w:r>
     </w:p>
     <w:p>
       <w:pPr>
@@ -239,6 +332,8 @@
         </w:rPr>
         <w:t>UI Design</w:t>
       </w:r>
+      <w:bookmarkStart w:id="0" w:name="_GoBack"/>
+      <w:bookmarkEnd w:id="0"/>
     </w:p>
     <w:p>
       <w:pPr>

</xml_diff>